<commit_message>
Small incremental changes. Added a new value to the Raw Data table; added a new bookmark for the subscription period.
</commit_message>
<xml_diff>
--- a/SSM Project/FITOMAGS/Oferta/Oferta FITOMAGS.docx
+++ b/SSM Project/FITOMAGS/Oferta/Oferta FITOMAGS.docx
@@ -1672,13 +1672,15 @@
               </w:rPr>
               <w:t xml:space="preserve">lei/ </w:t>
             </w:r>
-            <w:r>
-              <w:rPr>
-                <w:rFonts w:ascii="Times New Roman" w:hAnsi="Times New Roman" w:cs="Times New Roman"/>
-                <w:sz w:val="24"/>
-                <w:szCs w:val="24"/>
-              </w:rPr>
-              <w:t>trimestru</w:t>
+            <w:bookmarkStart w:id="10" w:name="Periodicitate"/>
+            <w:bookmarkEnd w:id="10"/>
+            <w:r>
+              <w:rPr>
+                <w:rFonts w:ascii="Times New Roman" w:hAnsi="Times New Roman" w:cs="Times New Roman"/>
+                <w:sz w:val="24"/>
+                <w:szCs w:val="24"/>
+              </w:rPr>
+              <w:t>trimestrial</w:t>
             </w:r>
           </w:p>
         </w:tc>

</xml_diff>